<commit_message>
1.2 is working fine now too
</commit_message>
<xml_diff>
--- a/Year_2/Моделирование систем/laba1/Отчет по практической работе.docx
+++ b/Year_2/Моделирование систем/laba1/Отчет по практической работе.docx
@@ -61,6 +61,7 @@
           <w:rFonts w:ascii="Times New Roman" w:hAnsi="Times New Roman" w:cs="Times New Roman"/>
           <w:b w:val="0"/>
           <w:bCs w:val="0"/>
+          <w:noProof/>
           <w:sz w:val="28"/>
           <w:szCs w:val="28"/>
           <w:lang w:val="en-US"/>
@@ -564,18 +565,18 @@
           <w:sz w:val="28"/>
           <w:szCs w:val="28"/>
         </w:rPr>
-        <w:t xml:space="preserve">, </w:t>
-      </w:r>
-      <w:r>
-        <w:rPr>
-          <w:rStyle w:val="Strong"/>
-          <w:rFonts w:ascii="Times New Roman" w:hAnsi="Times New Roman" w:cs="Times New Roman"/>
-          <w:b w:val="0"/>
-          <w:bCs w:val="0"/>
-          <w:sz w:val="28"/>
-          <w:szCs w:val="28"/>
-        </w:rPr>
-        <w:t>λ</w:t>
+        <w:t xml:space="preserve">, λ </w:t>
+      </w:r>
+      <w:r>
+        <w:rPr>
+          <w:rStyle w:val="Strong"/>
+          <w:rFonts w:ascii="Times New Roman" w:hAnsi="Times New Roman" w:cs="Times New Roman"/>
+          <w:b w:val="0"/>
+          <w:bCs w:val="0"/>
+          <w:sz w:val="28"/>
+          <w:szCs w:val="28"/>
+        </w:rPr>
+        <w:t>–</w:t>
       </w:r>
       <w:r>
         <w:rPr>
@@ -597,43 +598,139 @@
           <w:sz w:val="28"/>
           <w:szCs w:val="28"/>
         </w:rPr>
-        <w:t>–</w:t>
-      </w:r>
-      <w:r>
-        <w:rPr>
-          <w:rStyle w:val="Strong"/>
-          <w:rFonts w:ascii="Times New Roman" w:hAnsi="Times New Roman" w:cs="Times New Roman"/>
-          <w:b w:val="0"/>
-          <w:bCs w:val="0"/>
-          <w:sz w:val="28"/>
-          <w:szCs w:val="28"/>
-        </w:rPr>
-        <w:t xml:space="preserve"> </w:t>
-      </w:r>
-      <w:r>
-        <w:rPr>
-          <w:rStyle w:val="Strong"/>
-          <w:rFonts w:ascii="Times New Roman" w:hAnsi="Times New Roman" w:cs="Times New Roman"/>
-          <w:b w:val="0"/>
-          <w:bCs w:val="0"/>
-          <w:sz w:val="28"/>
-          <w:szCs w:val="28"/>
-        </w:rPr>
         <w:t>плотность входного потока</w:t>
+      </w:r>
+      <w:r>
+        <w:rPr>
+          <w:rStyle w:val="Strong"/>
+          <w:rFonts w:ascii="Times New Roman" w:hAnsi="Times New Roman" w:cs="Times New Roman"/>
+          <w:b w:val="0"/>
+          <w:bCs w:val="0"/>
+          <w:sz w:val="28"/>
+          <w:szCs w:val="28"/>
+        </w:rPr>
+        <w:t>.</w:t>
+      </w:r>
+    </w:p>
+    <w:p>
+      <w:pPr>
+        <w:ind w:firstLine="709"/>
+        <w:jc w:val="both"/>
+        <w:rPr>
+          <w:rStyle w:val="Strong"/>
+          <w:rFonts w:ascii="Times New Roman" w:hAnsi="Times New Roman" w:cs="Times New Roman"/>
+          <w:b w:val="0"/>
+          <w:bCs w:val="0"/>
+          <w:sz w:val="28"/>
+          <w:szCs w:val="28"/>
+        </w:rPr>
+      </w:pPr>
+      <w:r>
+        <w:rPr>
+          <w:rStyle w:val="Strong"/>
+          <w:rFonts w:ascii="Times New Roman" w:hAnsi="Times New Roman" w:cs="Times New Roman"/>
+          <w:b w:val="0"/>
+          <w:bCs w:val="0"/>
+          <w:sz w:val="28"/>
+          <w:szCs w:val="28"/>
+        </w:rPr>
+        <w:t>Математическая модель</w:t>
+      </w:r>
+      <w:r>
+        <w:rPr>
+          <w:rStyle w:val="Strong"/>
+          <w:rFonts w:ascii="Times New Roman" w:hAnsi="Times New Roman" w:cs="Times New Roman"/>
+          <w:b w:val="0"/>
+          <w:bCs w:val="0"/>
+          <w:sz w:val="28"/>
+          <w:szCs w:val="28"/>
+        </w:rPr>
+        <w:t xml:space="preserve">: </w:t>
+      </w:r>
+      <w:r>
+        <w:rPr>
+          <w:rStyle w:val="Strong"/>
+          <w:rFonts w:ascii="Times New Roman" w:hAnsi="Times New Roman" w:cs="Times New Roman"/>
+          <w:b w:val="0"/>
+          <w:bCs w:val="0"/>
+          <w:sz w:val="28"/>
+          <w:szCs w:val="28"/>
+          <w:lang w:val="en-US"/>
+        </w:rPr>
+        <w:t>D</w:t>
+      </w:r>
+      <w:r>
+        <w:rPr>
+          <w:rStyle w:val="Strong"/>
+          <w:rFonts w:ascii="Times New Roman" w:hAnsi="Times New Roman" w:cs="Times New Roman"/>
+          <w:b w:val="0"/>
+          <w:bCs w:val="0"/>
+          <w:sz w:val="28"/>
+          <w:szCs w:val="28"/>
+        </w:rPr>
+        <w:t>/</w:t>
+      </w:r>
+      <w:r>
+        <w:rPr>
+          <w:rStyle w:val="Strong"/>
+          <w:rFonts w:ascii="Times New Roman" w:hAnsi="Times New Roman" w:cs="Times New Roman"/>
+          <w:b w:val="0"/>
+          <w:bCs w:val="0"/>
+          <w:sz w:val="28"/>
+          <w:szCs w:val="28"/>
+          <w:lang w:val="en-US"/>
+        </w:rPr>
+        <w:t>M</w:t>
+      </w:r>
+      <w:r>
+        <w:rPr>
+          <w:rStyle w:val="Strong"/>
+          <w:rFonts w:ascii="Times New Roman" w:hAnsi="Times New Roman" w:cs="Times New Roman"/>
+          <w:b w:val="0"/>
+          <w:bCs w:val="0"/>
+          <w:sz w:val="28"/>
+          <w:szCs w:val="28"/>
+        </w:rPr>
+        <w:t>/4/∞</w:t>
+      </w:r>
+      <w:r>
+        <w:rPr>
+          <w:rStyle w:val="Strong"/>
+          <w:rFonts w:ascii="Times New Roman" w:hAnsi="Times New Roman" w:cs="Times New Roman"/>
+          <w:b w:val="0"/>
+          <w:bCs w:val="0"/>
+          <w:sz w:val="28"/>
+          <w:szCs w:val="28"/>
+        </w:rPr>
+        <w:t>.</w:t>
+      </w:r>
+    </w:p>
+    <w:p>
+      <w:pPr>
+        <w:ind w:firstLine="709"/>
+        <w:jc w:val="both"/>
+        <w:rPr>
+          <w:rStyle w:val="Strong"/>
+          <w:rFonts w:ascii="Times New Roman" w:hAnsi="Times New Roman" w:cs="Times New Roman"/>
+          <w:b w:val="0"/>
+          <w:bCs w:val="0"/>
+          <w:sz w:val="28"/>
+          <w:szCs w:val="28"/>
+        </w:rPr>
+      </w:pPr>
+      <w:r>
+        <w:rPr>
+          <w:rStyle w:val="Strong"/>
+          <w:rFonts w:ascii="Times New Roman" w:hAnsi="Times New Roman" w:cs="Times New Roman"/>
+          <w:b w:val="0"/>
+          <w:bCs w:val="0"/>
+          <w:sz w:val="28"/>
+          <w:szCs w:val="28"/>
+        </w:rPr>
+        <w:t>В СМО существует установившийся режим когда количество операторов больше чем приведенная плотность потока заявок.</w:t>
       </w:r>
       <w:bookmarkStart w:id="0" w:name="_GoBack"/>
       <w:bookmarkEnd w:id="0"/>
-      <w:r>
-        <w:rPr>
-          <w:rStyle w:val="Strong"/>
-          <w:rFonts w:ascii="Times New Roman" w:hAnsi="Times New Roman" w:cs="Times New Roman"/>
-          <w:b w:val="0"/>
-          <w:bCs w:val="0"/>
-          <w:sz w:val="28"/>
-          <w:szCs w:val="28"/>
-        </w:rPr>
-        <w:t>.</w:t>
-      </w:r>
     </w:p>
     <w:sectPr>
       <w:pgSz w:w="11906" w:h="16838"/>

</xml_diff>